<commit_message>
Update Basic Python and Impedance Control Study Report.docx
</commit_message>
<xml_diff>
--- a/report/Basic Python and Impedance Control Study Report.docx
+++ b/report/Basic Python and Impedance Control Study Report.docx
@@ -4,107 +4,68 @@
   <w:body>
     <w:p>
       <w:pPr>
+        <w:pStyle w:val="a4"/>
+      </w:pPr>
+      <w:r>
+        <w:t xml:space="preserve">Basic </w:t>
+      </w:r>
+      <w:r>
+        <w:t>P</w:t>
+      </w:r>
+      <w:r>
+        <w:t xml:space="preserve">ython and </w:t>
+      </w:r>
+      <w:r>
+        <w:t>I</w:t>
+      </w:r>
+      <w:r>
+        <w:t xml:space="preserve">mpedance </w:t>
+      </w:r>
+      <w:r>
+        <w:t>C</w:t>
+      </w:r>
+      <w:r>
+        <w:t xml:space="preserve">ontrol </w:t>
+      </w:r>
+      <w:r>
+        <w:t>Study Report</w:t>
+      </w:r>
+    </w:p>
+    <w:p>
+      <w:pPr>
         <w:jc w:val="center"/>
         <w:rPr>
-          <w:b/>
-          <w:bCs/>
-          <w:sz w:val="24"/>
-          <w:szCs w:val="28"/>
-        </w:rPr>
-      </w:pPr>
-      <w:r>
-        <w:rPr>
-          <w:b/>
-          <w:bCs/>
-          <w:sz w:val="24"/>
-          <w:szCs w:val="28"/>
-        </w:rPr>
-        <w:t xml:space="preserve">Basic </w:t>
-      </w:r>
-      <w:r>
-        <w:rPr>
-          <w:b/>
-          <w:bCs/>
-          <w:sz w:val="24"/>
-          <w:szCs w:val="28"/>
-        </w:rPr>
-        <w:t>P</w:t>
-      </w:r>
-      <w:r>
-        <w:rPr>
-          <w:b/>
-          <w:bCs/>
-          <w:sz w:val="24"/>
-          <w:szCs w:val="28"/>
-        </w:rPr>
-        <w:t xml:space="preserve">ython and </w:t>
-      </w:r>
-      <w:r>
-        <w:rPr>
-          <w:b/>
-          <w:bCs/>
-          <w:sz w:val="24"/>
-          <w:szCs w:val="28"/>
-        </w:rPr>
-        <w:t>I</w:t>
-      </w:r>
-      <w:r>
-        <w:rPr>
-          <w:b/>
-          <w:bCs/>
-          <w:sz w:val="24"/>
-          <w:szCs w:val="28"/>
-        </w:rPr>
-        <w:t xml:space="preserve">mpedance </w:t>
-      </w:r>
-      <w:r>
-        <w:rPr>
-          <w:b/>
-          <w:bCs/>
-          <w:sz w:val="24"/>
-          <w:szCs w:val="28"/>
-        </w:rPr>
-        <w:t>C</w:t>
-      </w:r>
-      <w:r>
-        <w:rPr>
-          <w:b/>
-          <w:bCs/>
-          <w:sz w:val="24"/>
-          <w:szCs w:val="28"/>
-        </w:rPr>
-        <w:t xml:space="preserve">ontrol </w:t>
-      </w:r>
-      <w:r>
-        <w:rPr>
-          <w:b/>
-          <w:bCs/>
-          <w:sz w:val="24"/>
-          <w:szCs w:val="28"/>
-        </w:rPr>
-        <w:t>Study Report</w:t>
+          <w:rFonts w:hint="eastAsia"/>
+        </w:rPr>
+      </w:pPr>
+      <w:r>
+        <w:rPr>
+          <w:rFonts w:hint="eastAsia"/>
+        </w:rPr>
+        <w:t>J</w:t>
+      </w:r>
+      <w:r>
+        <w:t>onathan Oh 941170</w:t>
+      </w:r>
+      <w:r>
+        <w:rPr>
+          <w:rFonts w:ascii="新細明體" w:eastAsia="新細明體" w:hAnsi="新細明體" w:hint="eastAsia"/>
+          <w:lang w:eastAsia="zh-TW"/>
+        </w:rPr>
+        <w:t>383</w:t>
       </w:r>
     </w:p>
     <w:p>
       <w:pPr>
         <w:jc w:val="center"/>
       </w:pPr>
-      <w:r>
-        <w:t>Zitao Yu 941170755</w:t>
-      </w:r>
-    </w:p>
-    <w:p>
-      <w:pPr>
-        <w:jc w:val="center"/>
-      </w:pPr>
-      <w:r>
-        <w:rPr>
-          <w:rFonts w:hint="eastAsia"/>
-        </w:rPr>
-        <w:t>J</w:t>
-      </w:r>
-      <w:r>
-        <w:t>onathan Oh 941170</w:t>
+      <w:proofErr w:type="spellStart"/>
+      <w:r>
+        <w:t>Zitao</w:t>
+      </w:r>
+      <w:proofErr w:type="spellEnd"/>
+      <w:r>
+        <w:t xml:space="preserve"> Yu 941170755</w:t>
       </w:r>
     </w:p>
     <w:p>
@@ -541,7 +502,7 @@
         <w:ind w:left="720" w:firstLineChars="0" w:firstLine="0"/>
         <w:jc w:val="left"/>
         <w:rPr>
-          <w:rFonts w:eastAsia="新細明體" w:hint="eastAsia"/>
+          <w:rFonts w:eastAsia="新細明體"/>
           <w:lang w:eastAsia="zh-TW"/>
         </w:rPr>
       </w:pPr>
@@ -556,7 +517,6 @@
         <w:ind w:firstLineChars="0"/>
         <w:jc w:val="left"/>
         <w:rPr>
-          <w:rFonts w:hint="eastAsia"/>
           <w:b/>
           <w:bCs/>
         </w:rPr>
@@ -618,9 +578,215 @@
       <w:pPr>
         <w:jc w:val="left"/>
       </w:pPr>
-      <w:r>
-        <w:t>https://github.com/mws262/MATLABImpedanceControlExample</w:t>
-      </w:r>
+      <w:hyperlink r:id="rId5" w:history="1">
+        <w:r>
+          <w:rPr>
+            <w:rStyle w:val="a5"/>
+          </w:rPr>
+          <w:t>https://github.com/mws262/MATLABImpedanceControlExample</w:t>
+        </w:r>
+      </w:hyperlink>
+    </w:p>
+    <w:p>
+      <w:pPr>
+        <w:jc w:val="left"/>
+        <w:rPr>
+          <w:rFonts w:hint="eastAsia"/>
+        </w:rPr>
+      </w:pPr>
+    </w:p>
+    <w:p>
+      <w:pPr>
+        <w:autoSpaceDE w:val="0"/>
+        <w:autoSpaceDN w:val="0"/>
+        <w:adjustRightInd w:val="0"/>
+        <w:jc w:val="left"/>
+      </w:pPr>
+      <w:r>
+        <w:t>Accuracy/Robustness Dilemma</w:t>
+      </w:r>
+      <w:r>
+        <w:rPr>
+          <w:rFonts w:ascii="新細明體" w:eastAsia="新細明體" w:hAnsi="新細明體" w:hint="eastAsia"/>
+          <w:lang w:eastAsia="zh-TW"/>
+        </w:rPr>
+        <w:t xml:space="preserve"> </w:t>
+      </w:r>
+      <w:r>
+        <w:t>in Impedance Control</w:t>
+      </w:r>
+      <w:r>
+        <w:rPr>
+          <w:rFonts w:hint="eastAsia"/>
+        </w:rPr>
+        <w:t xml:space="preserve"> </w:t>
+      </w:r>
+      <w:r>
+        <w:t>Tomer Valency</w:t>
+      </w:r>
+      <w:r>
+        <w:t xml:space="preserve"> </w:t>
+      </w:r>
+      <w:r>
+        <w:t>@DOI: 10.1115/1.1590685#</w:t>
+      </w:r>
+    </w:p>
+    <w:p>
+      <w:pPr>
+        <w:autoSpaceDE w:val="0"/>
+        <w:autoSpaceDN w:val="0"/>
+        <w:adjustRightInd w:val="0"/>
+        <w:jc w:val="left"/>
+        <w:rPr>
+          <w:rFonts w:hint="eastAsia"/>
+        </w:rPr>
+      </w:pPr>
+    </w:p>
+    <w:p>
+      <w:pPr>
+        <w:jc w:val="left"/>
+      </w:pPr>
+      <w:r>
+        <w:t>Impedance and</w:t>
+      </w:r>
+      <w:r>
+        <w:t xml:space="preserve"> </w:t>
+      </w:r>
+      <w:r>
+        <w:t>Interaction Control</w:t>
+      </w:r>
+      <w:r>
+        <w:t xml:space="preserve"> Ch19, </w:t>
+      </w:r>
+      <w:r>
+        <w:t>Neville Hogan</w:t>
+      </w:r>
+      <w:r>
+        <w:t xml:space="preserve">, </w:t>
+      </w:r>
+      <w:r>
+        <w:t xml:space="preserve">Stephen P. </w:t>
+      </w:r>
+      <w:proofErr w:type="spellStart"/>
+      <w:r>
+        <w:t>Buerger</w:t>
+      </w:r>
+      <w:proofErr w:type="spellEnd"/>
+    </w:p>
+    <w:p>
+      <w:pPr>
+        <w:jc w:val="left"/>
+      </w:pPr>
+    </w:p>
+    <w:p>
+      <w:pPr>
+        <w:jc w:val="left"/>
+        <w:rPr>
+          <w:rFonts w:eastAsia="新細明體"/>
+          <w:lang w:eastAsia="zh-TW"/>
+        </w:rPr>
+      </w:pPr>
+      <w:r>
+        <w:rPr>
+          <w:rFonts w:eastAsia="新細明體" w:hint="eastAsia"/>
+          <w:lang w:eastAsia="zh-TW"/>
+        </w:rPr>
+        <w:t>R</w:t>
+      </w:r>
+      <w:r>
+        <w:rPr>
+          <w:rFonts w:eastAsia="新細明體"/>
+          <w:lang w:eastAsia="zh-TW"/>
+        </w:rPr>
+        <w:t>esearch</w:t>
+      </w:r>
+      <w:r>
+        <w:rPr>
+          <w:rFonts w:eastAsia="新細明體" w:hint="eastAsia"/>
+          <w:lang w:eastAsia="zh-TW"/>
+        </w:rPr>
+        <w:t xml:space="preserve"> </w:t>
+      </w:r>
+      <w:r>
+        <w:rPr>
+          <w:rFonts w:eastAsia="新細明體"/>
+          <w:lang w:eastAsia="zh-TW"/>
+        </w:rPr>
+        <w:t xml:space="preserve">on Position-based impedance control in Cartesian space of Robot manipulators, </w:t>
+      </w:r>
+      <w:proofErr w:type="spellStart"/>
+      <w:r>
+        <w:rPr>
+          <w:rFonts w:eastAsia="新細明體"/>
+          <w:lang w:eastAsia="zh-TW"/>
+        </w:rPr>
+        <w:t>Lv</w:t>
+      </w:r>
+      <w:proofErr w:type="spellEnd"/>
+      <w:r>
+        <w:rPr>
+          <w:rFonts w:eastAsia="新細明體"/>
+          <w:lang w:eastAsia="zh-TW"/>
+        </w:rPr>
+        <w:t xml:space="preserve"> </w:t>
+      </w:r>
+      <w:proofErr w:type="spellStart"/>
+      <w:r>
+        <w:rPr>
+          <w:rFonts w:eastAsia="新細明體"/>
+          <w:lang w:eastAsia="zh-TW"/>
+        </w:rPr>
+        <w:t>Bohan</w:t>
+      </w:r>
+      <w:proofErr w:type="spellEnd"/>
+      <w:r>
+        <w:rPr>
+          <w:rFonts w:eastAsia="新細明體"/>
+          <w:lang w:eastAsia="zh-TW"/>
+        </w:rPr>
+        <w:t xml:space="preserve">, Zhao </w:t>
+      </w:r>
+      <w:proofErr w:type="spellStart"/>
+      <w:r>
+        <w:rPr>
+          <w:rFonts w:eastAsia="新細明體"/>
+          <w:lang w:eastAsia="zh-TW"/>
+        </w:rPr>
+        <w:t>Xinying</w:t>
+      </w:r>
+      <w:proofErr w:type="spellEnd"/>
+      <w:r>
+        <w:rPr>
+          <w:rFonts w:eastAsia="新細明體"/>
+          <w:lang w:eastAsia="zh-TW"/>
+        </w:rPr>
+        <w:t xml:space="preserve">, Zhong Yue, Zeng </w:t>
+      </w:r>
+      <w:proofErr w:type="spellStart"/>
+      <w:r>
+        <w:rPr>
+          <w:rFonts w:eastAsia="新細明體"/>
+          <w:lang w:eastAsia="zh-TW"/>
+        </w:rPr>
+        <w:t>Guangshang</w:t>
+      </w:r>
+      <w:proofErr w:type="spellEnd"/>
+      <w:r>
+        <w:rPr>
+          <w:rFonts w:eastAsia="新細明體"/>
+          <w:lang w:eastAsia="zh-TW"/>
+        </w:rPr>
+        <w:t>.</w:t>
+      </w:r>
+    </w:p>
+    <w:p>
+      <w:pPr>
+        <w:jc w:val="left"/>
+        <w:rPr>
+          <w:rFonts w:eastAsia="新細明體" w:hint="eastAsia"/>
+          <w:lang w:eastAsia="zh-TW"/>
+        </w:rPr>
+      </w:pPr>
     </w:p>
     <w:sectPr>
       <w:pgSz w:w="11906" w:h="16838"/>
@@ -1534,6 +1700,39 @@
       <w:ind w:firstLineChars="200" w:firstLine="420"/>
     </w:pPr>
   </w:style>
+  <w:style w:type="paragraph" w:styleId="a4">
+    <w:name w:val="No Spacing"/>
+    <w:uiPriority w:val="1"/>
+    <w:qFormat/>
+    <w:rsid w:val="002D46F3"/>
+    <w:pPr>
+      <w:widowControl w:val="0"/>
+      <w:jc w:val="both"/>
+    </w:pPr>
+  </w:style>
+  <w:style w:type="character" w:styleId="a5">
+    <w:name w:val="Hyperlink"/>
+    <w:basedOn w:val="a0"/>
+    <w:uiPriority w:val="99"/>
+    <w:unhideWhenUsed/>
+    <w:rsid w:val="002D46F3"/>
+    <w:rPr>
+      <w:color w:val="0563C1" w:themeColor="hyperlink"/>
+      <w:u w:val="single"/>
+    </w:rPr>
+  </w:style>
+  <w:style w:type="character" w:styleId="a6">
+    <w:name w:val="Unresolved Mention"/>
+    <w:basedOn w:val="a0"/>
+    <w:uiPriority w:val="99"/>
+    <w:semiHidden/>
+    <w:unhideWhenUsed/>
+    <w:rsid w:val="002D46F3"/>
+    <w:rPr>
+      <w:color w:val="605E5C"/>
+      <w:shd w:val="clear" w:color="auto" w:fill="E1DFDD"/>
+    </w:rPr>
+  </w:style>
 </w:styles>
 </file>
 

</xml_diff>

<commit_message>
Revert "Merge branch 'master' of https://github.com/garlicbutter/Tom-Jonathan"
This reverts commit 4531735b36cb4c9aa21c06800f39497d2316b39c, reversing
changes made to c8ee59546448a04670ea7f09a5d8ff690b12a458.
</commit_message>
<xml_diff>
--- a/report/Basic Python and Impedance Control Study Report.docx
+++ b/report/Basic Python and Impedance Control Study Report.docx
@@ -16,7 +16,49 @@
           <w:b/>
           <w:bCs/>
         </w:rPr>
-        <w:t>Impedance Control and Compliance Control with UR5 Robot</w:t>
+        <w:t xml:space="preserve">Impedance Control and </w:t>
+      </w:r>
+      <w:r>
+        <w:rPr>
+          <w:b/>
+          <w:bCs/>
+        </w:rPr>
+        <w:t>C</w:t>
+      </w:r>
+      <w:r>
+        <w:rPr>
+          <w:b/>
+          <w:bCs/>
+        </w:rPr>
+        <w:t xml:space="preserve">ompliance </w:t>
+      </w:r>
+      <w:r>
+        <w:rPr>
+          <w:b/>
+          <w:bCs/>
+        </w:rPr>
+        <w:t>C</w:t>
+      </w:r>
+      <w:r>
+        <w:rPr>
+          <w:b/>
+          <w:bCs/>
+        </w:rPr>
+        <w:t xml:space="preserve">ontrol with UR5 </w:t>
+      </w:r>
+      <w:r>
+        <w:rPr>
+          <w:b/>
+          <w:bCs/>
+        </w:rPr>
+        <w:t>R</w:t>
+      </w:r>
+      <w:r>
+        <w:rPr>
+          <w:b/>
+          <w:bCs/>
+        </w:rPr>
+        <w:t>obot</w:t>
       </w:r>
       <w:r>
         <w:rPr>
@@ -94,27 +136,27 @@
       <w:pPr>
         <w:ind w:firstLine="420"/>
         <w:jc w:val="left"/>
-      </w:pPr>
-      <w:r>
-        <w:t xml:space="preserve">The purpose of </w:t>
-      </w:r>
-      <w:r>
-        <w:t>this</w:t>
-      </w:r>
-      <w:r>
-        <w:t xml:space="preserve"> project is to implement an algorithm for manipulating</w:t>
-      </w:r>
-      <w:r>
         <w:rPr>
           <w:rFonts w:hint="eastAsia"/>
         </w:rPr>
+      </w:pPr>
+      <w:r>
+        <w:t>The purpose of the proposed project is to implement an algorithm for manipulating</w:t>
+      </w:r>
+      <w:r>
+        <w:rPr>
+          <w:rFonts w:hint="eastAsia"/>
+        </w:rPr>
         <w:t xml:space="preserve"> </w:t>
       </w:r>
       <w:r>
         <w:t>flexible objects using impedance control techniques</w:t>
       </w:r>
       <w:r>
-        <w:t xml:space="preserve">. (to be updated) </w:t>
+        <w:t>.</w:t>
+      </w:r>
+      <w:r>
+        <w:t xml:space="preserve"> (to be updated) </w:t>
       </w:r>
     </w:p>
     <w:p>
@@ -156,19 +198,7 @@
         <w:t xml:space="preserve">The purpose of the proposed project is to implement an algorithm for manipulating flexible objects using impedance control techniques. </w:t>
       </w:r>
       <w:r>
-        <w:t xml:space="preserve">To achieve this purpose, simulations </w:t>
-      </w:r>
-      <w:r>
-        <w:rPr>
-          <w:rFonts w:hint="eastAsia"/>
-        </w:rPr>
-        <w:t>will</w:t>
-      </w:r>
-      <w:r>
-        <w:t xml:space="preserve"> be</w:t>
-      </w:r>
-      <w:r>
-        <w:t xml:space="preserve"> mainly done under MoJoCo environment. Therefore, </w:t>
+        <w:t xml:space="preserve">To achieve this purpose, simulations are mainly done under MoJoCo environment. Therefore, </w:t>
       </w:r>
       <w:r>
         <w:t xml:space="preserve">the </w:t>
@@ -225,7 +255,7 @@
           <w:sz w:val="22"/>
           <w:szCs w:val="24"/>
         </w:rPr>
-        <w:t>firstly</w:t>
+        <w:t>have</w:t>
       </w:r>
       <w:r>
         <w:rPr>
@@ -281,62 +311,32 @@
           <w:sz w:val="22"/>
           <w:szCs w:val="24"/>
         </w:rPr>
-        <w:t>, as shown in the sub-section 1 of section II</w:t>
-      </w:r>
-      <w:r>
-        <w:rPr>
+        <w:t xml:space="preserve">, as shown in the sub-section 1 of section II (Models). </w:t>
+      </w:r>
+    </w:p>
+    <w:p>
+      <w:pPr>
+        <w:ind w:firstLine="420"/>
+        <w:jc w:val="left"/>
+        <w:rPr>
+          <w:rFonts w:hint="eastAsia"/>
           <w:sz w:val="22"/>
           <w:szCs w:val="24"/>
         </w:rPr>
-        <w:t>I</w:t>
-      </w:r>
+      </w:pPr>
       <w:r>
         <w:rPr>
           <w:sz w:val="22"/>
           <w:szCs w:val="24"/>
         </w:rPr>
-        <w:t xml:space="preserve"> Models. </w:t>
-      </w:r>
-      <w:r>
-        <w:rPr>
-          <w:sz w:val="22"/>
-          <w:szCs w:val="24"/>
-        </w:rPr>
-        <w:t>Then</w:t>
-      </w:r>
-      <w:r>
-        <w:rPr>
-          <w:sz w:val="22"/>
-          <w:szCs w:val="24"/>
-        </w:rPr>
-        <w:t xml:space="preserve">, we </w:t>
-      </w:r>
-      <w:r>
-        <w:rPr>
-          <w:sz w:val="22"/>
-          <w:szCs w:val="24"/>
-        </w:rPr>
-        <w:t xml:space="preserve">adapted several </w:t>
-      </w:r>
-      <w:r>
-        <w:rPr>
-          <w:sz w:val="22"/>
-          <w:szCs w:val="24"/>
-        </w:rPr>
-        <w:t xml:space="preserve">techniques </w:t>
-      </w:r>
-      <w:r>
-        <w:rPr>
-          <w:sz w:val="22"/>
-          <w:szCs w:val="24"/>
-        </w:rPr>
-        <w:t xml:space="preserve">of impedance control on a developed MATLAB model and tried to improve the </w:t>
-      </w:r>
-    </w:p>
-    <w:p>
-      <w:pPr>
-        <w:jc w:val="left"/>
-        <w:rPr>
+        <w:t xml:space="preserve">In the following step, we </w:t>
+      </w:r>
+    </w:p>
+    <w:p>
+      <w:pPr>
+        <w:jc w:val="left"/>
+        <w:rPr>
+          <w:rFonts w:hint="eastAsia"/>
           <w:sz w:val="22"/>
           <w:szCs w:val="24"/>
         </w:rPr>
@@ -433,6 +433,9 @@
       <w:pPr>
         <w:ind w:firstLine="360"/>
         <w:jc w:val="left"/>
+        <w:rPr>
+          <w:rFonts w:hint="eastAsia"/>
+        </w:rPr>
       </w:pPr>
       <w:r>
         <w:t xml:space="preserve">Based on the ideal </w:t>
@@ -638,7 +641,19 @@
           <w:rPr>
             <w:rStyle w:val="a5"/>
           </w:rPr>
-          <w:t>https://github.com/mws262/MATLABImpedanceControlExample</w:t>
+          <w:t>https://github.com/mws262/MATLABImpedanc</w:t>
+        </w:r>
+        <w:r>
+          <w:rPr>
+            <w:rStyle w:val="a5"/>
+          </w:rPr>
+          <w:t>e</w:t>
+        </w:r>
+        <w:r>
+          <w:rPr>
+            <w:rStyle w:val="a5"/>
+          </w:rPr>
+          <w:t>ControlExample</w:t>
         </w:r>
       </w:hyperlink>
     </w:p>

</xml_diff>